<commit_message>
RASD with section 2 + updates
</commit_message>
<xml_diff>
--- a/OtherStuff/Future possible implementations.docx
+++ b/OtherStuff/Future possible implementations.docx
@@ -124,7 +124,29 @@
         <w:rPr>
           <w:rFonts w:ascii="Georgia" w:hAnsi="Georgia"/>
         </w:rPr>
-        <w:t>[Improved queue management?]</w:t>
+        <w:t>An improved taxi management system, with r</w:t>
+      </w:r>
+      <w:bookmarkStart w:id="0" w:name="_GoBack"/>
+      <w:bookmarkEnd w:id="0"/>
+      <w:r>
+        <w:rPr>
+          <w:rFonts w:ascii="Georgia" w:hAnsi="Georgia"/>
+        </w:rPr>
+        <w:t xml:space="preserve">edistributes available taxis moving them from </w:t>
+      </w:r>
+      <w:proofErr w:type="gramStart"/>
+      <w:r>
+        <w:rPr>
+          <w:rFonts w:ascii="Georgia" w:hAnsi="Georgia"/>
+        </w:rPr>
+        <w:t>high density</w:t>
+      </w:r>
+      <w:proofErr w:type="gramEnd"/>
+      <w:r>
+        <w:rPr>
+          <w:rFonts w:ascii="Georgia" w:hAnsi="Georgia"/>
+        </w:rPr>
+        <w:t xml:space="preserve"> areas to low density areas. </w:t>
       </w:r>
     </w:p>
     <w:p>
@@ -142,10 +164,8 @@
         <w:rPr>
           <w:rFonts w:ascii="Georgia" w:hAnsi="Georgia"/>
         </w:rPr>
-        <w:t>[Google maps to show the position of your taxi?]</w:t>
-      </w:r>
-      <w:bookmarkStart w:id="0" w:name="_GoBack"/>
-      <w:bookmarkEnd w:id="0"/>
+        <w:t>The possibility to show the GPS position of the customer’s taxi on an interactive map.</w:t>
+      </w:r>
     </w:p>
     <w:sectPr>
       <w:pgSz w:w="12240" w:h="15840"/>

</xml_diff>